<commit_message>
added references to iot_code.py and updated report
</commit_message>
<xml_diff>
--- a/ASSIGNMENT_SDLC_Report.docx
+++ b/ASSIGNMENT_SDLC_Report.docx
@@ -491,8 +491,6 @@
       <w:r>
         <w:t>Report structure</w:t>
       </w:r>
-      <w:bookmarkStart w:id="0" w:name="_GoBack"/>
-      <w:bookmarkEnd w:id="0"/>
     </w:p>
     <w:p>
       <w:pPr>
@@ -529,7 +527,30 @@
         <w:t>Discussion:</w:t>
       </w:r>
     </w:p>
-    <w:p/>
+    <w:p>
+      <w:pPr>
+        <w:pStyle w:val="Heading2"/>
+      </w:pPr>
+      <w:r>
+        <w:t>Challenges:</w:t>
+      </w:r>
+    </w:p>
+    <w:p>
+      <w:pPr>
+        <w:pStyle w:val="Heading2"/>
+      </w:pPr>
+      <w:r>
+        <w:t>Limitations:</w:t>
+      </w:r>
+    </w:p>
+    <w:p>
+      <w:pPr>
+        <w:pStyle w:val="Heading2"/>
+      </w:pPr>
+      <w:r>
+        <w:t>Open issues:</w:t>
+      </w:r>
+    </w:p>
     <w:p>
       <w:pPr>
         <w:pStyle w:val="Heading1"/>
@@ -538,7 +559,28 @@
         <w:t>Version control:</w:t>
       </w:r>
     </w:p>
-    <w:p/>
+    <w:p>
+      <w:pPr>
+        <w:pStyle w:val="Heading2"/>
+      </w:pPr>
+      <w:r>
+        <w:t>Repository:</w:t>
+      </w:r>
+    </w:p>
+    <w:p>
+      <w:hyperlink r:id="rId5" w:history="1">
+        <w:r>
+          <w:rPr>
+            <w:rStyle w:val="Hyperlink"/>
+          </w:rPr>
+          <w:t>https://github.com/MQCyrusKwan/COMP255_Assignment_1</w:t>
+        </w:r>
+      </w:hyperlink>
+    </w:p>
+    <w:p>
+      <w:bookmarkStart w:id="0" w:name="_GoBack"/>
+      <w:bookmarkEnd w:id="0"/>
+    </w:p>
     <w:p>
       <w:pPr>
         <w:pStyle w:val="Heading1"/>
@@ -1581,6 +1623,29 @@
       <w:outlineLvl w:val="9"/>
     </w:pPr>
   </w:style>
+  <w:style w:type="character" w:styleId="Hyperlink">
+    <w:name w:val="Hyperlink"/>
+    <w:basedOn w:val="DefaultParagraphFont"/>
+    <w:uiPriority w:val="99"/>
+    <w:unhideWhenUsed/>
+    <w:rsid w:val="00306DE2"/>
+    <w:rPr>
+      <w:color w:val="0563C1" w:themeColor="hyperlink"/>
+      <w:u w:val="single"/>
+    </w:rPr>
+  </w:style>
+  <w:style w:type="character" w:styleId="UnresolvedMention">
+    <w:name w:val="Unresolved Mention"/>
+    <w:basedOn w:val="DefaultParagraphFont"/>
+    <w:uiPriority w:val="99"/>
+    <w:semiHidden/>
+    <w:unhideWhenUsed/>
+    <w:rsid w:val="00306DE2"/>
+    <w:rPr>
+      <w:color w:val="605E5C"/>
+      <w:shd w:val="clear" w:color="auto" w:fill="E1DFDD"/>
+    </w:rPr>
+  </w:style>
 </w:styles>
 </file>
 

</xml_diff>